<commit_message>
Updated cradle and stickers
</commit_message>
<xml_diff>
--- a/Misc documents  and software/bGeigieZen  info.docx
+++ b/Misc documents  and software/bGeigieZen  info.docx
@@ -209,7 +209,7 @@
           <w:sz w:val="15"/>
           <w:szCs w:val="15"/>
         </w:rPr>
-        <w:t xml:space="preserve">4.0.8</w:t>
+        <w:t xml:space="preserve">4.0.6</w:t>
       </w:r>
       <w:r/>
     </w:p>
@@ -253,7 +253,7 @@
         </w:rPr>
         <w:t xml:space="preserve">ID </w:t>
         <w:tab/>
-        <w:t xml:space="preserve">:5073</w:t>
+        <w:t xml:space="preserve">:5053</w:t>
       </w:r>
       <w:r>
         <w:rPr>

</xml_diff>